<commit_message>
Evaluation and description of the organisational
structure
</commit_message>
<xml_diff>
--- a/1.Final semester PROJECT/Business/Mission and vision of the company.docx
+++ b/1.Final semester PROJECT/Business/Mission and vision of the company.docx
@@ -45,10 +45,7 @@
         <w:t xml:space="preserve"> pleasant workplace, oriented in growth and encouragement both professionally as well as personally</w:t>
       </w:r>
       <w:r>
-        <w:t xml:space="preserve"> </w:t>
-      </w:r>
-      <w:r>
-        <w:t>is required</w:t>
+        <w:t xml:space="preserve"> is required</w:t>
       </w:r>
       <w:r>
         <w:t>.</w:t>
@@ -74,14 +71,14 @@
       <w:r>
         <w:t xml:space="preserve">Moreover, we want to build a national brand, in which our customers can easily place their trust in. </w:t>
       </w:r>
+      <w:bookmarkStart w:id="0" w:name="_GoBack"/>
+      <w:bookmarkEnd w:id="0"/>
     </w:p>
     <w:p>
       <w:pPr>
         <w:ind w:firstLine="720"/>
         <w:jc w:val="both"/>
       </w:pPr>
-      <w:bookmarkStart w:id="0" w:name="_GoBack"/>
-      <w:bookmarkEnd w:id="0"/>
     </w:p>
     <w:sectPr>
       <w:pgSz w:w="12240" w:h="15840"/>

</xml_diff>